<commit_message>
header font size changed
</commit_message>
<xml_diff>
--- a/Interim Report - Group 18.docx
+++ b/Interim Report - Group 18.docx
@@ -9,8 +9,8 @@
           <w:rFonts w:ascii="Times New Roman" w:eastAsia="Times New Roman" w:hAnsi="Times New Roman" w:cs="Times New Roman"/>
           <w:color w:val="2D3B45"/>
           <w:kern w:val="0"/>
-          <w:sz w:val="50"/>
-          <w:szCs w:val="50"/>
+          <w:sz w:val="48"/>
+          <w:szCs w:val="48"/>
           <w:lang w:eastAsia="en-GB"/>
           <w14:ligatures w14:val="none"/>
         </w:rPr>
@@ -20,8 +20,8 @@
           <w:rFonts w:ascii="Times New Roman" w:eastAsia="Times New Roman" w:hAnsi="Times New Roman" w:cs="Times New Roman"/>
           <w:color w:val="2D3B45"/>
           <w:kern w:val="0"/>
-          <w:sz w:val="50"/>
-          <w:szCs w:val="50"/>
+          <w:sz w:val="48"/>
+          <w:szCs w:val="48"/>
           <w:lang w:eastAsia="en-GB"/>
           <w14:ligatures w14:val="none"/>
         </w:rPr>

</xml_diff>

<commit_message>
introduction added and title page added
</commit_message>
<xml_diff>
--- a/Interim Report - Group 18.docx
+++ b/Interim Report - Group 18.docx
@@ -30,6 +30,192 @@
     </w:p>
     <w:p>
       <w:pPr>
+        <w:rPr>
+          <w:rFonts w:ascii="Times New Roman" w:eastAsia="Times New Roman" w:hAnsi="Times New Roman" w:cs="Times New Roman"/>
+          <w:b/>
+          <w:bCs/>
+          <w:color w:val="2D3B45"/>
+          <w:kern w:val="0"/>
+          <w:sz w:val="32"/>
+          <w:szCs w:val="32"/>
+          <w:lang w:eastAsia="en-GB"/>
+          <w14:ligatures w14:val="none"/>
+        </w:rPr>
+      </w:pPr>
+      <w:r>
+        <w:rPr>
+          <w:rFonts w:ascii="Times New Roman" w:eastAsia="Times New Roman" w:hAnsi="Times New Roman" w:cs="Times New Roman"/>
+          <w:b/>
+          <w:bCs/>
+          <w:color w:val="2D3B45"/>
+          <w:kern w:val="0"/>
+          <w:sz w:val="32"/>
+          <w:szCs w:val="32"/>
+          <w:lang w:eastAsia="en-GB"/>
+          <w14:ligatures w14:val="none"/>
+        </w:rPr>
+        <w:t>GROUP 18</w:t>
+      </w:r>
+      <w:r>
+        <w:rPr>
+          <w:rFonts w:ascii="Times New Roman" w:eastAsia="Times New Roman" w:hAnsi="Times New Roman" w:cs="Times New Roman"/>
+          <w:b/>
+          <w:bCs/>
+          <w:color w:val="2D3B45"/>
+          <w:kern w:val="0"/>
+          <w:sz w:val="32"/>
+          <w:szCs w:val="32"/>
+          <w:lang w:eastAsia="en-GB"/>
+          <w14:ligatures w14:val="none"/>
+        </w:rPr>
+        <w:br/>
+      </w:r>
+      <w:r>
+        <w:rPr>
+          <w:rFonts w:ascii="Times New Roman" w:eastAsia="Times New Roman" w:hAnsi="Times New Roman" w:cs="Times New Roman"/>
+          <w:b/>
+          <w:bCs/>
+          <w:color w:val="2D3B45"/>
+          <w:kern w:val="0"/>
+          <w:sz w:val="32"/>
+          <w:szCs w:val="32"/>
+          <w:lang w:eastAsia="en-GB"/>
+          <w14:ligatures w14:val="none"/>
+        </w:rPr>
+        <w:br/>
+        <w:t>STUDENT DETAILS</w:t>
+      </w:r>
+    </w:p>
+    <w:p>
+      <w:pPr>
+        <w:rPr>
+          <w:rFonts w:ascii="Times New Roman" w:eastAsia="Times New Roman" w:hAnsi="Times New Roman" w:cs="Times New Roman"/>
+          <w:color w:val="2D3B45"/>
+          <w:kern w:val="0"/>
+          <w:sz w:val="32"/>
+          <w:szCs w:val="32"/>
+          <w:lang w:eastAsia="en-GB"/>
+          <w14:ligatures w14:val="none"/>
+        </w:rPr>
+      </w:pPr>
+      <w:r>
+        <w:rPr>
+          <w:rFonts w:ascii="Times New Roman" w:eastAsia="Times New Roman" w:hAnsi="Times New Roman" w:cs="Times New Roman"/>
+          <w:b/>
+          <w:bCs/>
+          <w:color w:val="2D3B45"/>
+          <w:kern w:val="0"/>
+          <w:sz w:val="32"/>
+          <w:szCs w:val="32"/>
+          <w:lang w:eastAsia="en-GB"/>
+          <w14:ligatures w14:val="none"/>
+        </w:rPr>
+        <w:br/>
+      </w:r>
+      <w:r>
+        <w:rPr>
+          <w:rFonts w:ascii="Times New Roman" w:eastAsia="Times New Roman" w:hAnsi="Times New Roman" w:cs="Times New Roman"/>
+          <w:color w:val="2D3B45"/>
+          <w:kern w:val="0"/>
+          <w:sz w:val="32"/>
+          <w:szCs w:val="32"/>
+          <w:lang w:eastAsia="en-GB"/>
+          <w14:ligatures w14:val="none"/>
+        </w:rPr>
+        <w:t>1. Bharat Krishna Prasad</w:t>
+      </w:r>
+      <w:r>
+        <w:rPr>
+          <w:rFonts w:ascii="Times New Roman" w:eastAsia="Times New Roman" w:hAnsi="Times New Roman" w:cs="Times New Roman"/>
+          <w:color w:val="2D3B45"/>
+          <w:kern w:val="0"/>
+          <w:sz w:val="32"/>
+          <w:szCs w:val="32"/>
+          <w:lang w:eastAsia="en-GB"/>
+          <w14:ligatures w14:val="none"/>
+        </w:rPr>
+        <w:br/>
+        <w:t>2. Raja Shekar</w:t>
+      </w:r>
+      <w:r>
+        <w:rPr>
+          <w:rFonts w:ascii="Times New Roman" w:eastAsia="Times New Roman" w:hAnsi="Times New Roman" w:cs="Times New Roman"/>
+          <w:color w:val="2D3B45"/>
+          <w:kern w:val="0"/>
+          <w:sz w:val="32"/>
+          <w:szCs w:val="32"/>
+          <w:lang w:eastAsia="en-GB"/>
+          <w14:ligatures w14:val="none"/>
+        </w:rPr>
+        <w:br/>
+        <w:t>3.Bharat Nandyala</w:t>
+      </w:r>
+      <w:r>
+        <w:rPr>
+          <w:rFonts w:ascii="Times New Roman" w:eastAsia="Times New Roman" w:hAnsi="Times New Roman" w:cs="Times New Roman"/>
+          <w:color w:val="2D3B45"/>
+          <w:kern w:val="0"/>
+          <w:sz w:val="32"/>
+          <w:szCs w:val="32"/>
+          <w:lang w:eastAsia="en-GB"/>
+          <w14:ligatures w14:val="none"/>
+        </w:rPr>
+        <w:br/>
+        <w:t>4. Akshay Porandla</w:t>
+      </w:r>
+      <w:r>
+        <w:rPr>
+          <w:rFonts w:ascii="Times New Roman" w:eastAsia="Times New Roman" w:hAnsi="Times New Roman" w:cs="Times New Roman"/>
+          <w:color w:val="2D3B45"/>
+          <w:kern w:val="0"/>
+          <w:sz w:val="32"/>
+          <w:szCs w:val="32"/>
+          <w:lang w:eastAsia="en-GB"/>
+          <w14:ligatures w14:val="none"/>
+        </w:rPr>
+        <w:br/>
+        <w:t>5. Bhavik</w:t>
+      </w:r>
+      <w:r>
+        <w:rPr>
+          <w:rFonts w:ascii="Times New Roman" w:eastAsia="Times New Roman" w:hAnsi="Times New Roman" w:cs="Times New Roman"/>
+          <w:color w:val="2D3B45"/>
+          <w:kern w:val="0"/>
+          <w:sz w:val="32"/>
+          <w:szCs w:val="32"/>
+          <w:lang w:eastAsia="en-GB"/>
+          <w14:ligatures w14:val="none"/>
+        </w:rPr>
+        <w:br/>
+      </w:r>
+      <w:r>
+        <w:rPr>
+          <w:rFonts w:ascii="Times New Roman" w:eastAsia="Times New Roman" w:hAnsi="Times New Roman" w:cs="Times New Roman"/>
+          <w:color w:val="2D3B45"/>
+          <w:kern w:val="0"/>
+          <w:sz w:val="32"/>
+          <w:szCs w:val="32"/>
+          <w:lang w:eastAsia="en-GB"/>
+          <w14:ligatures w14:val="none"/>
+        </w:rPr>
+        <w:br/>
+      </w:r>
+    </w:p>
+    <w:p>
+      <w:pPr>
+        <w:rPr>
+          <w:rFonts w:ascii="Times New Roman" w:eastAsia="Times New Roman" w:hAnsi="Times New Roman" w:cs="Times New Roman"/>
+          <w:color w:val="2D3B45"/>
+          <w:kern w:val="0"/>
+          <w:sz w:val="32"/>
+          <w:szCs w:val="32"/>
+          <w:lang w:eastAsia="en-GB"/>
+          <w14:ligatures w14:val="none"/>
+        </w:rPr>
+      </w:pPr>
+    </w:p>
+    <w:p>
+      <w:pPr>
         <w:jc w:val="center"/>
         <w:rPr>
           <w:rFonts w:ascii="Times New Roman" w:eastAsia="Times New Roman" w:hAnsi="Times New Roman" w:cs="Times New Roman"/>
@@ -377,7 +563,6 @@
           <w:rFonts w:eastAsia="Times New Roman"/>
           <w:lang w:eastAsia="en-GB"/>
         </w:rPr>
-        <w:lastRenderedPageBreak/>
         <w:t>Introduction</w:t>
       </w:r>
     </w:p>

</xml_diff>